<commit_message>
atualizacao do artigo agora com os comentarios novos
</commit_message>
<xml_diff>
--- a/Primeiro semestre/A história da ciencia e da tecnologia/Artigo - novo/Artigo Josimar/UMA CONTRIBUICAO PARA A RELACAO ENTRE A EVOLUCAO DA TECNOLOGIA E SEU USO NA GUERRA.docx
+++ b/Primeiro semestre/A história da ciencia e da tecnologia/Artigo - novo/Artigo Josimar/UMA CONTRIBUICAO PARA A RELACAO ENTRE A EVOLUCAO DA TECNOLOGIA E SEU USO NA GUERRA.docx
@@ -25,7 +25,31 @@
           <w:sz w:val="28"/>
           <w:szCs w:val="28"/>
         </w:rPr>
-        <w:t>UMA CONTRIBUICAO PARA A RELACAO ENTRE A EVOLUCAO DA TECNOLOGIA E SEU USO NA GUERRA</w:t>
+        <w:t>UMA CONTRIBUICAO PARA</w:t>
+      </w:r>
+      <w:r>
+        <w:rPr>
+          <w:bCs w:val="0"/>
+          <w:caps w:val="0"/>
+          <w:smallCaps/>
+          <w:color w:val="000000"/>
+          <w:kern w:val="0"/>
+          <w:sz w:val="28"/>
+          <w:szCs w:val="28"/>
+        </w:rPr>
+        <w:t xml:space="preserve"> O ESTUDO</w:t>
+      </w:r>
+      <w:r>
+        <w:rPr>
+          <w:bCs w:val="0"/>
+          <w:caps w:val="0"/>
+          <w:smallCaps/>
+          <w:color w:val="000000"/>
+          <w:kern w:val="0"/>
+          <w:sz w:val="28"/>
+          <w:szCs w:val="28"/>
+        </w:rPr>
+        <w:t xml:space="preserve"> ENTRE A EVOLUCAO DA TECNOLOGIA E SEU USO NA GUERRA</w:t>
       </w:r>
     </w:p>
     <w:p>
@@ -323,6 +347,10 @@
     <w:p>
       <w:pPr>
         <w:pStyle w:val="Ttulo2"/>
+        <w:numPr>
+          <w:ilvl w:val="0"/>
+          <w:numId w:val="0"/>
+        </w:numPr>
         <w:tabs>
           <w:tab w:val="left" w:pos="851"/>
         </w:tabs>
@@ -436,6 +464,38 @@
         <w:t>no decorrer dos conflitos e guerras que marcaram a nossa história e apresentaremos algumas delas no decorrer deste artigo.</w:t>
       </w:r>
     </w:p>
+    <w:p>
+      <w:r>
+        <w:tab/>
+      </w:r>
+      <w:commentRangeStart w:id="2"/>
+      <w:r>
+        <w:t xml:space="preserve">Os interesses na indústria militar ajudaram no avanço de tecnologias voltadas para esta área e em diversos outros âmbitos, a evolução tanto no campo de guerra quanto em comunicação sofreram mudanças muito notórias com o passar o tempo, um exemplo disso é a comunicação. Na segunda guerra mundial não é preciso comentar sobre as limitações que haviam na época para transferir uma mensagem de um lugar para o outro, além do transporte é necessário citar que a segurança deste é muito </w:t>
+      </w:r>
+      <w:r>
+        <w:lastRenderedPageBreak/>
+        <w:t>importante. Já era notório que já havia a preocupação com a segurança no envio das informações, já haviam tecnologias de criptografia na emissão de informações e também métodos de encriptação destas informações, isso trouxe a oportunidade para a indústria armamentista de desenvolver ferramentas para a indústria como a Ultra. Projeto de inteligência Aliado utilizado para encriptação de mensagens inimigas durante a Segunda Guerra Mundial (</w:t>
+      </w:r>
+      <w:r>
+        <w:rPr>
+          <w:color w:val="222222"/>
+          <w:sz w:val="20"/>
+          <w:szCs w:val="20"/>
+          <w:highlight w:val="white"/>
+        </w:rPr>
+        <w:t>PEREIRA, Durval Lourenço. 2015</w:t>
+      </w:r>
+      <w:r>
+        <w:t>).</w:t>
+      </w:r>
+      <w:commentRangeEnd w:id="2"/>
+      <w:r>
+        <w:rPr>
+          <w:rStyle w:val="Refdecomentrio"/>
+        </w:rPr>
+        <w:commentReference w:id="2"/>
+      </w:r>
+    </w:p>
     <w:p/>
     <w:p>
       <w:pPr>
@@ -449,6 +509,13 @@
         </w:rPr>
         <w:t>EVOLUCAO DA TECNOLOGIA</w:t>
       </w:r>
+    </w:p>
+    <w:p>
+      <w:pPr>
+        <w:rPr>
+          <w:b/>
+        </w:rPr>
+      </w:pPr>
     </w:p>
     <w:p>
       <w:pPr>
@@ -472,24 +539,85 @@
           <w:i/>
           <w:color w:val="404040"/>
         </w:rPr>
-        <w:t xml:space="preserve">“Em outubro de 1957 a Rússia, já empenhada na corrida tecnológica e armamentista, lançou para o espaço o primeiro satélite artificial na história da humanidade. O satélite Sputnik, que demorava 90 minutos para dar uma volta ao redor da Terra. Como reação a este avanço </w:t>
-      </w:r>
-      <w:r>
-        <w:rPr>
-          <w:i/>
-          <w:color w:val="404040"/>
-        </w:rPr>
+        <w:t>“Em outubro de 1957 a Rússia, já empenhada na corrida tecnológica e armamentista, lançou para o espaço o primeiro satélite artificial na história da humanidade. O satélite Sputnik, que demorava 90 minutos para dar uma volta ao redor da Terra. Como reação a este avanço tecnológico russo, que levou a atenção do mundo para a URSS, o presidente dos USA, acelera o desenvolvimento de programas respeitantes aos satélites e ao espaço” (AGOSTINHO).</w:t>
+      </w:r>
+    </w:p>
+    <w:p>
+      <w:r>
+        <w:tab/>
+      </w:r>
+      <w:commentRangeStart w:id="3"/>
+      <w:r>
+        <w:t xml:space="preserve">A guerra proporcionou não somente ferramentas de uso militar voltados para a guerra, é possível ver o produto do esforço da indústria da tecnologia militar sendo utilizado no cotidiano das pessoas, nos mais diversos lugares e com o fim diferente do que para que fora desenvolvido. Um exemplo são as comunicações que eram muito importantes. Para sua segurança, muitos esforços foram empenhados para seu aprimoramento, sendo utilizados para a guerra os satélites hoje estão disponíveis para todas as pessoas oferecendo muitos serviços com diversas finalidades como: GPS, Internet, telefonia, meteorologia, e ainda para fins militares. Contudo não podemos mensurar o ganho que a tecnologia trouxe a época devido ela não existir. Mesmo alterações de padrões técnicos – civis e principalmente militares – mudaram muito lentamente nestas eras, de maneira que é difícil estabelecer um vínculo de causalidade entre âmbitos civis e militares, particularmente pelas características de tradicionalismo e de constrangimento à transferência e homogeneização da manufatura de artefatos militares, apenas superadas por alguns impérios, como o Chinês e o Romano </w:t>
+      </w:r>
+      <w:commentRangeEnd w:id="3"/>
+      <w:r>
+        <w:rPr>
+          <w:rStyle w:val="Refdecomentrio"/>
+        </w:rPr>
+        <w:commentReference w:id="3"/>
+      </w:r>
+      <w:r>
+        <w:t>(PARKER, 2005).</w:t>
+      </w:r>
+    </w:p>
+    <w:p>
+      <w:pPr>
+        <w:rPr>
+          <w:color w:val="FF0000"/>
+        </w:rPr>
+      </w:pPr>
+      <w:r>
         <w:lastRenderedPageBreak/>
-        <w:t>tecnológico russo, que levou a atenção do mundo para a URSS, o presidente dos USA, acelera o desenvolvimento de programas respeitantes aos satélites e ao espaço” (AGOSTINHO).</w:t>
-      </w:r>
-    </w:p>
-    <w:p>
-      <w:r>
         <w:tab/>
       </w:r>
-      <w:r>
-        <w:t>A guerra proporcionou não somente ferramentas de uso militar voltados para a guerra, é possível ver o produto do esforço da indústria da tecnologia militar sendo utilizado no cotidiano das pessoas, nos mais diversos lugares e com o fim diferente do que para que fora desenvolvido. Um exemplo são as comunicações que eram muito importantes. Para sua segurança, muitos esforços foram empenhados para seu aprimoramento, sendo utilizados para a guerra os satélites hoje estão disponíveis para todas as pessoas oferecendo muitos serviços com diversas finalidades como: GPS, Internet, telefonia, meteorologia, e ainda para fins militares. Contudo não podemos mensurar o ganho que a tecnologia trouxe a época devido ela não existir. Mesmo alterações de padrões técnicos – civis e principalmente militares – mudaram muito lentamente nestas eras, de maneira que é difícil estabelecer um vínculo de causalidade entre âmbitos civis e militares, particularmente pelas características de tradicionalismo e de constrangimento à transferência e homogeneização da manufatura de artefatos militares, apenas superadas por alguns impérios, como o Chinês e o Romano (PARKER, 2005).</w:t>
-      </w:r>
+      <w:commentRangeStart w:id="4"/>
+      <w:r>
+        <w:t>Apenas a partir da era renascentistas podemos mensurar quais são as mudanças do âmbito social e cultural que a evolução da tecnologia militar trouxe. Devido os esforços militares para assegurar a coleta de impostos a partir do século XVII na Europa renascentista.</w:t>
+      </w:r>
+      <w:r>
+        <w:rPr>
+          <w:color w:val="000000"/>
+        </w:rPr>
+        <w:t xml:space="preserve"> É a partir do século XVII, portanto, que a criação, atualização e sustentação de forças armadas profissionais e permanentes passaram a ser centrais na institucionalização e na integração dos recursos em ciência, tecnologia e engenharia no estado nacional moderno (TILLY, 1975, 1992, 2003).</w:t>
+      </w:r>
+    </w:p>
+    <w:p>
+      <w:r>
+        <w:tab/>
+        <w:t xml:space="preserve">Podemos analisar que a produção de produtos na época da revolução industrial aproveitou as técnicas militares em seus processos para otimizar os processos de produção de produtos </w:t>
+      </w:r>
+      <w:commentRangeEnd w:id="4"/>
+      <w:r>
+        <w:rPr>
+          <w:rStyle w:val="Refdecomentrio"/>
+        </w:rPr>
+        <w:commentReference w:id="4"/>
+      </w:r>
+      <w:r>
+        <w:t>(BUCHANAN, 1994).</w:t>
+      </w:r>
+    </w:p>
+    <w:p/>
+    <w:p>
+      <w:pPr>
+        <w:rPr>
+          <w:b/>
+        </w:rPr>
+      </w:pPr>
+      <w:r>
+        <w:rPr>
+          <w:b/>
+        </w:rPr>
+        <w:t>OS PRIMEIROS PASSOS DA INTERNET</w:t>
+      </w:r>
+    </w:p>
+    <w:p>
+      <w:pPr>
+        <w:rPr>
+          <w:b/>
+        </w:rPr>
+      </w:pPr>
     </w:p>
     <w:p>
       <w:pPr>
@@ -499,90 +627,17 @@
       </w:pPr>
       <w:r>
         <w:tab/>
-        <w:t>Apenas a partir da era renascentistas podemos mensurar quais são as mudanças do âmbito social e cultural que a evolução da tecnologia militar trouxe. Devido os esforços militares para assegurar a coleta de impostos a partir do século XVII na Europa renascentista.</w:t>
-      </w:r>
-      <w:r>
-        <w:rPr>
-          <w:color w:val="000000"/>
-        </w:rPr>
-        <w:t xml:space="preserve"> É a partir do século XVII, portanto, que a criação, atualização e sustentação de forças armadas profissionais e permanentes passaram a ser centrais na institucionalização e na integração dos recursos em ciência, tecnologia e engenharia no estado nacional moderno (TILLY, 1975, 1992, 2003).</w:t>
-      </w:r>
-    </w:p>
-    <w:p>
-      <w:r>
-        <w:tab/>
-        <w:t>Podemos analisar que a produção de produtos na época da revolução industrial aproveitou as técnicas militares em seus processos para otimizar os processos de produção de produtos (BUCHANAN, 1994).</w:t>
-      </w:r>
-    </w:p>
-    <w:p/>
-    <w:p>
-      <w:pPr>
-        <w:rPr>
-          <w:b/>
-        </w:rPr>
-      </w:pPr>
-      <w:r>
-        <w:rPr>
-          <w:b/>
-        </w:rPr>
-        <w:t>EVOLUCAO DA TECNOLOGIA MILITAR</w:t>
-      </w:r>
-    </w:p>
-    <w:p>
-      <w:bookmarkStart w:id="2" w:name="_heading=h.2et92p0" w:colFirst="0" w:colLast="0"/>
-      <w:bookmarkEnd w:id="2"/>
-      <w:r>
-        <w:tab/>
-        <w:t xml:space="preserve">Os interesses na indústria militar ajudaram no avanço de tecnologias voltadas para esta área e em diversos outros âmbitos, a evolução tanto no campo de guerra </w:t>
-      </w:r>
-      <w:r>
-        <w:lastRenderedPageBreak/>
-        <w:t>quanto e</w:t>
-      </w:r>
-      <w:r>
-        <w:t>m</w:t>
-      </w:r>
-      <w:r>
-        <w:t xml:space="preserve"> comunicação sofreram mudanças muito notórias com o passar o tempo, um exemplo disso é a comunicação. Na segunda guerra mundial não é preciso comentar sobre as limitações que haviam na época para transferir uma mensagem de um lugar para o outro, além do transporte é necessário citar que a segurança deste é muito importante. Já era notório que já havia a preocupação com a segurança no envio das informações, já haviam tecnologias de criptografia na emissão de informações e também métodos de encriptação destas informações, isso trouxe a oportunidade para a indústria armamentista de desenvolver ferramentas para a indústria como a Ultra. Projeto de inteligência Aliado utilizado para encriptação de mensagens inimigas durante a Segunda Guerra Mundial (</w:t>
-      </w:r>
-      <w:r>
-        <w:rPr>
-          <w:color w:val="222222"/>
-          <w:sz w:val="20"/>
-          <w:szCs w:val="20"/>
-          <w:highlight w:val="white"/>
-        </w:rPr>
-        <w:t>PEREIRA, Durval Lourenço. 2015</w:t>
-      </w:r>
-      <w:r>
-        <w:t>).</w:t>
-      </w:r>
-    </w:p>
-    <w:p/>
-    <w:p>
-      <w:pPr>
-        <w:rPr>
-          <w:b/>
-        </w:rPr>
-      </w:pPr>
-      <w:r>
-        <w:rPr>
-          <w:b/>
-        </w:rPr>
-        <w:t>OS PRIMEIROS PASSOS DA INTERNET</w:t>
-      </w:r>
-    </w:p>
-    <w:p>
-      <w:pPr>
-        <w:rPr>
-          <w:color w:val="FF0000"/>
-        </w:rPr>
-      </w:pPr>
-      <w:r>
-        <w:tab/>
-      </w:r>
+      </w:r>
+      <w:commentRangeStart w:id="5"/>
       <w:r>
         <w:t>Na Guerra Fria, os investimentos em tecnologia saltaram rapidamente, os países mais desenvolvidos gostariam de despontar em tecnologia militar e serem vistos como nações tecnologicamente desenvolvidas em armamentos. Despontar na área militar traria conforto perante outras nações inimigas na guerra. Espionar nações inimigas se tornava uma tática cada vez mais utilizada. Atos contra a espionagem inimiga se tornava uma demanda muito grande e os serviços e órgãos de inteligência precisavam estar preparados. Podemos relatar o uso de uma técnica muito replicada cinematograficamente em grandes obras, uma das mais conhecidas é a do papel que Alan Turing interpreta no filme “O jogo da imitação”.</w:t>
+      </w:r>
+      <w:commentRangeEnd w:id="5"/>
+      <w:r>
+        <w:rPr>
+          <w:rStyle w:val="Refdecomentrio"/>
+        </w:rPr>
+        <w:commentReference w:id="5"/>
       </w:r>
     </w:p>
     <w:p>
@@ -609,9 +664,10 @@
         </w:sdtPr>
         <w:sdtEndPr/>
         <w:sdtContent>
-          <w:commentRangeStart w:id="3"/>
+          <w:commentRangeStart w:id="6"/>
         </w:sdtContent>
       </w:sdt>
+      <w:commentRangeStart w:id="7"/>
       <w:r>
         <w:rPr>
           <w:i/>
@@ -649,7 +705,7 @@
           <w:i/>
           <w:color w:val="404040"/>
         </w:rPr>
-        <w:t xml:space="preserve"> começassem a desenvolver o primeiro computador moderno.  Em outubro de 1957 a Rússia, já empenhada na corrida tecnológica e armamentista, lançou para o espaço o primeiro satélite artificial na história da humanidade. O satélite Sputnik, que demorava 90 minutos para dar uma volta ao redor da Terra. Como reação a este avanço tecnológico russo, que levou a atenção do mundo para a URSS, o </w:t>
+        <w:t xml:space="preserve"> começassem a desenvolver o primeiro computador moderno.  Em outubro de 1957 a Rússia, já empenhada na corrida tecnológica e armamentista, lançou para o espaço o primeiro satélite artificial na história da humanidade. O satélite Sputnik, que demorava 90 minutos para dar uma volta ao redor da Terra. Como reação a este avanço </w:t>
       </w:r>
       <w:r>
         <w:rPr>
@@ -657,7 +713,7 @@
           <w:color w:val="404040"/>
         </w:rPr>
         <w:lastRenderedPageBreak/>
-        <w:t xml:space="preserve">presidente dos USA criou, em 1957, a ARPA A informática e os sistemas computacionais começaram - </w:t>
+        <w:t xml:space="preserve">tecnológico russo, que levou a atenção do mundo para a URSS, o presidente dos USA criou, em 1957, a ARPA A informática e os sistemas computacionais começaram - </w:t>
       </w:r>
       <w:proofErr w:type="spellStart"/>
       <w:r>
@@ -707,15 +763,39 @@
         </w:rPr>
         <w:t>. O objetivo da ARPA era o desenvolvimento de programas respeitantes aos satélites e ao espaço (AGOSTINHO, p.7).”.</w:t>
       </w:r>
-      <w:commentRangeEnd w:id="3"/>
-      <w:r>
-        <w:commentReference w:id="3"/>
+      <w:commentRangeEnd w:id="6"/>
+      <w:r>
+        <w:commentReference w:id="6"/>
+      </w:r>
+      <w:commentRangeEnd w:id="7"/>
+      <w:r>
+        <w:rPr>
+          <w:rStyle w:val="Refdecomentrio"/>
+        </w:rPr>
+        <w:commentReference w:id="7"/>
       </w:r>
     </w:p>
     <w:p>
       <w:r>
         <w:tab/>
-        <w:t xml:space="preserve">. Devido a ameaça que a Guerra Fria traria, foi visto que era necessário aumentar os estudos no desenvolvimento de locais que pudessem proteger os meios de comunicação governamentais perante um ataque inimigo. A II Guerra Mundial foi conhecida também por ser um marco no desenvolvimento de tecnologias e no seu aprimoramento, desenvolvimento de computadores com poder de processamento robusto para o uso no deciframento de mensagens inimigas criptografadas (EDWARDS, 1996). </w:t>
+      </w:r>
+      <w:commentRangeStart w:id="8"/>
+      <w:r>
+        <w:t>. Devido a ameaça que a Guerra Fria traria, foi visto que era necessário aumentar os estudos no desenvolvimento de locais que pudessem proteger os meios de comunicação governamentais perante um ataque inimigo</w:t>
+      </w:r>
+      <w:commentRangeEnd w:id="8"/>
+      <w:r>
+        <w:rPr>
+          <w:rStyle w:val="Refdecomentrio"/>
+        </w:rPr>
+        <w:commentReference w:id="8"/>
+      </w:r>
+      <w:r>
+        <w:t xml:space="preserve">. </w:t>
+      </w:r>
+      <w:commentRangeStart w:id="9"/>
+      <w:r>
+        <w:t xml:space="preserve">A II Guerra Mundial foi conhecida também por ser um marco no desenvolvimento de tecnologias e no seu aprimoramento, desenvolvimento de computadores com poder de processamento robusto para o uso no deciframento de mensagens inimigas criptografadas (EDWARDS, 1996). </w:t>
       </w:r>
       <w:r>
         <w:t>Também</w:t>
@@ -745,7 +825,17 @@
       </w:r>
       <w:proofErr w:type="spellEnd"/>
       <w:r>
-        <w:t xml:space="preserve">, que ajudou as pesquisas e foi um campo de estudos da ARPA. Os computadores que tinham na época eram das forças armadas, eram muito úteis estrategicamente e eram capazes de superar os dos inimigos. Muitas áreas militares tiveram expansão em pesquisas militares para defesa de estado nos Estados Unidos neste Período, além das pesquisas nas áreas de comunicação, combate terrestre e marinho a área aérea também precisava de melhorias, e um deles foi conhecido como o projeto Charles desenvolvido no EMIT. </w:t>
+        <w:t>, que ajudou as pesquisas e foi um campo de estudos da ARPA</w:t>
+      </w:r>
+      <w:commentRangeEnd w:id="9"/>
+      <w:r>
+        <w:rPr>
+          <w:rStyle w:val="Refdecomentrio"/>
+        </w:rPr>
+        <w:commentReference w:id="9"/>
+      </w:r>
+      <w:r>
+        <w:t xml:space="preserve">. Os computadores que tinham na época eram das forças armadas, eram muito úteis estrategicamente e eram capazes de superar os dos inimigos. Muitas áreas militares tiveram expansão em pesquisas militares para defesa de estado nos Estados Unidos neste Período, além das pesquisas nas áreas de comunicação, combate terrestre e marinho a área aérea também precisava de melhorias, e um deles foi conhecido como o projeto Charles desenvolvido no EMIT. </w:t>
       </w:r>
     </w:p>
     <w:p>
@@ -795,11 +885,23 @@
       </w:r>
       <w:proofErr w:type="spellEnd"/>
       <w:r>
-        <w:t>, mais conhecido como (SAGE), com o objetivo de se criar e implementar um sistema de defesa contra aviões bombardeiros inimigos. O SAGE trouxe uma série de inovações que, em forma de futuras ideias ou tecnologias, expandiram a nascente indústria de informática. Cito, como exemplo, o uso do modem, para fazer a comunicação digital através de linhas telefônicas comuns, monitores de vídeo interativos, uso de computação gráfica e memórias de núcleo magnético (AGOSTINHO, p.8).</w:t>
-      </w:r>
-    </w:p>
-    <w:p>
-      <w:r>
+        <w:t xml:space="preserve">, mais conhecido como (SAGE), com o objetivo de se criar e implementar um sistema de defesa contra aviões bombardeiros inimigos. </w:t>
+      </w:r>
+      <w:commentRangeStart w:id="10"/>
+      <w:r>
+        <w:t>O SAGE trouxe uma série de inovações que, em forma de futuras ideias ou tecnologias, expandiram a nascente indústria de informática. Cito, como exemplo, o uso do modem, para fazer a comunicação digital através de linhas telefônicas comuns, monitores de vídeo interativos, uso de computação gráfica e memórias de núcleo magnético (AGOSTINHO, p.8).</w:t>
+      </w:r>
+      <w:commentRangeEnd w:id="10"/>
+      <w:r>
+        <w:rPr>
+          <w:rStyle w:val="Refdecomentrio"/>
+        </w:rPr>
+        <w:commentReference w:id="10"/>
+      </w:r>
+    </w:p>
+    <w:p>
+      <w:r>
+        <w:lastRenderedPageBreak/>
         <w:tab/>
         <w:t>A CCR (</w:t>
       </w:r>
@@ -842,11 +944,7 @@
         <w:t xml:space="preserve"> </w:t>
       </w:r>
       <w:r>
-        <w:t xml:space="preserve">também deve ser citada neste trabalho, foi um órgão importante na no setor de comunicação. Foi citado como </w:t>
-      </w:r>
-      <w:r>
-        <w:lastRenderedPageBreak/>
-        <w:t xml:space="preserve">importante a participação do psicólogo Joseph </w:t>
+        <w:t xml:space="preserve">também deve ser citada neste trabalho, foi um órgão importante na no setor de comunicação. Foi citado como importante a participação do psicólogo Joseph </w:t>
       </w:r>
       <w:proofErr w:type="spellStart"/>
       <w:r>
@@ -854,7 +952,11 @@
       </w:r>
       <w:proofErr w:type="spellEnd"/>
       <w:r>
-        <w:t>, foi especialista em computadores, criou o IPTO (</w:t>
+        <w:t xml:space="preserve">, foi especialista em computadores, </w:t>
+      </w:r>
+      <w:commentRangeStart w:id="11"/>
+      <w:r>
+        <w:t>criou o IPTO (</w:t>
       </w:r>
       <w:proofErr w:type="spellStart"/>
       <w:r>
@@ -878,7 +980,17 @@
       </w:r>
       <w:proofErr w:type="spellEnd"/>
       <w:r>
-        <w:t xml:space="preserve"> Office) para interação e transmissão de dados. A rede NET foi criada para uma rápida comunicação entre equipes de investigadores. Na criação da rede NET o mercado já possuía outras redes de computadores, porem as redes eram corporativas e cada empresa possuíam suas próprias linguagens de comunicação e eram incompatíveis. Uma rede de comunicações deveria ser segura, deveria garantir que as mensagens enviadas seriam recebidas intactas, todos os pacotes. (CARVALHO, 20061 p.29)</w:t>
+        <w:t xml:space="preserve"> Office) para interação e transmissão de dados. A rede NET foi criada para uma rápida comunicação entre equipes de investigadores. Na criação da rede NET o mercado já possuía outras redes de computadores, porem as redes eram corporativas e cada empresa possuíam suas próprias linguagens de comunicação e eram incompatíveis. Uma rede de comunicações deveria ser segura, deveria garantir que as mensagens enviadas seriam recebidas intactas, todos os pacotes. </w:t>
+      </w:r>
+      <w:commentRangeEnd w:id="11"/>
+      <w:r>
+        <w:rPr>
+          <w:rStyle w:val="Refdecomentrio"/>
+        </w:rPr>
+        <w:commentReference w:id="11"/>
+      </w:r>
+      <w:r>
+        <w:t>(CARVALHO, 20061 p.29)</w:t>
       </w:r>
     </w:p>
     <w:p>
@@ -944,11 +1056,11 @@
       </w:r>
       <w:proofErr w:type="spellEnd"/>
       <w:r>
-        <w:t xml:space="preserve">, também conhecido como o “pai” da internet e Robert Kahn. No ano de 1975 foi transferida para a Agência de Comunicação de Defesa, a transferência foi realizada devido a demanda de facilitação comunicação e lhe foi atribuída uma comunicação exclusiva controlada pela agência. No início dos anos oitenta a comunicação militar foi dividida em uma rede diferente chamada MILNET, porém, as duas redes eram custeadas e administradas pelo </w:t>
+        <w:t xml:space="preserve">, também conhecido como o “pai” da internet e Robert Kahn. No ano de 1975 foi transferida para a Agência de Comunicação de Defesa, a transferência foi realizada devido a demanda de facilitação comunicação e lhe foi atribuída uma comunicação exclusiva controlada pela </w:t>
       </w:r>
       <w:r>
         <w:lastRenderedPageBreak/>
-        <w:t xml:space="preserve">departamento de defesa. Não foi visto com bons olhos o controle dos militares a rede de comunicações pela ANSF – </w:t>
+        <w:t xml:space="preserve">agência. No início dos anos oitenta a comunicação militar foi dividida em uma rede diferente chamada MILNET, porém, as duas redes eram custeadas e administradas pelo departamento de defesa. Não foi visto com bons olhos o controle dos militares a rede de comunicações pela ANSF – </w:t>
       </w:r>
       <w:proofErr w:type="spellStart"/>
       <w:r>
@@ -983,6 +1095,13 @@
     </w:p>
     <w:p>
       <w:pPr>
+        <w:rPr>
+          <w:b/>
+        </w:rPr>
+      </w:pPr>
+    </w:p>
+    <w:p>
+      <w:pPr>
         <w:ind w:firstLine="708"/>
       </w:pPr>
       <w:r>
@@ -991,110 +1110,263 @@
         </w:rPr>
         <w:tab/>
       </w:r>
-      <w:r>
-        <w:t>No que se diz respeito entre inovação tecnológica militar e treinamento de combate não discute somente o fato de que as instituições militares serem menos dinâmicas que as corporações, também a mudança nas tecnologias empregadas nas armas e equipamentos militares, estas mudanças geralmente são vistas pela população mais negativamente. A criação de um novo equipamento militar, ou mudança e aprimoramento na indústria, ou processo de inovação gera muita incerteza em diversos aspectos como: segurança, letalidade, também quem devidamente irá usar como outros. As mudanças também acarretam também em especialização para utilização destes, na qual nem sempre é o que ocorre de fato. Por esse motivo, suas organizações estão cheias de elementos de repetição, demissão, baixa especialização e alta descentralização. Todas as características citadas põem em questão o uso do conceito de eficiência na guerra, conforme usado na lógica tecnológica do capitalismo.</w:t>
+      <w:commentRangeStart w:id="12"/>
+      <w:r>
+        <w:t>No que se diz respeito entre inovação tecnológica militar e treinamento de combate não discute somente o fato de que as instituições militares serem menos dinâmicas que as corporações, também a mudança nas tecnologias empregadas nas armas e equipamentos militares, estas mudanças geralmente são vistas pela população mais negativamente. A criação de um novo equipamento militar, ou mudança e aprimoramento na indústria, ou processo de inovação gera muita incerteza em diversos aspectos como: segurança, letalidade, também quem devidamente irá usar como outros. As mudanças também acarretam também em especialização para utilização destes, na qual nem sempre é o que ocorre de fato. Por esse motivo, suas organizações estão cheias de elementos de repetição, demissão, baixa especialização e alta descentralização</w:t>
+      </w:r>
+      <w:commentRangeEnd w:id="12"/>
+      <w:r>
+        <w:rPr>
+          <w:rStyle w:val="Refdecomentrio"/>
+        </w:rPr>
+        <w:commentReference w:id="12"/>
+      </w:r>
+      <w:r>
+        <w:t>. Todas as características citadas põem em questão o uso do conceito de eficiência na guerra, conforme usado na lógica tecnológica do capitalismo.</w:t>
       </w:r>
     </w:p>
     <w:p>
       <w:r>
         <w:tab/>
-        <w:t>O resultado de uma indústria mais dinâmica na área militar é a inovação e melhor organização, e isso só é possível em tempos de paz. Em tempos de guerra, o impacto das inovações é sempre limitado, porém o uso delas resulta em um aumento de desempenho claro e uma condição estratégica específica (ROSEN, 1994). A modernização da indústria militar aumenta de maneira gradual, sendo possível assim a escolha de quais procedimentos e armamentos serão modernizados, o que aumenta perdas e desperdícios de maneira eficaz, simples e segura. Nas guerras há fatores que são muito importantes como possuir armas em abundância, armas mais fortes do que as do oponente e fáceis de reparar. Possuir armas de fácil substituição é mais importante do que ter armas de alto desempenho. Armas de alto desempenho são menos importantes devido dificuldade no manuseio e são suscetíveis ao desgaste. É o caso, por exemplo, do uso contínuo do arco longo pelos ingleses, mesmo no século XVI, em combinação com armas de fogo que eram as armas principais utilizadas</w:t>
+        <w:t xml:space="preserve">O resultado de uma indústria mais dinâmica na área militar é a inovação e melhor organização, e isso só é possível em tempos de paz. Em tempos de guerra, o impacto das inovações é sempre limitado, porém o uso delas resulta em um aumento de desempenho claro e uma condição estratégica específica (ROSEN, 1994). A modernização da indústria militar aumenta de maneira gradual, sendo possível assim a escolha de quais procedimentos e armamentos serão modernizados, o que aumenta perdas e desperdícios de maneira eficaz, simples e segura. Nas guerras há fatores que são muito importantes como possuir armas em abundância, armas mais fortes do que as do oponente e fáceis de reparar. </w:t>
+      </w:r>
+      <w:commentRangeStart w:id="13"/>
+      <w:r>
+        <w:t xml:space="preserve">Possuir armas de fácil substituição é mais importante do que ter armas de alto desempenho. Armas de alto desempenho são menos importantes devido dificuldade no manuseio e são suscetíveis ao desgaste. É o caso, </w:t>
+      </w:r>
+      <w:r>
+        <w:lastRenderedPageBreak/>
+        <w:t>por exemplo, do uso contínuo do arco longo pelos ingleses, mesmo no século XVI, em combinação com armas de fogo que eram as armas principais utilizadas</w:t>
       </w:r>
       <w:r>
         <w:t>.</w:t>
       </w:r>
-    </w:p>
-    <w:p>
-      <w:r>
+      <w:commentRangeEnd w:id="13"/>
+      <w:r>
+        <w:rPr>
+          <w:rStyle w:val="Refdecomentrio"/>
+        </w:rPr>
+        <w:commentReference w:id="13"/>
+      </w:r>
+    </w:p>
+    <w:p>
+      <w:r>
+        <w:tab/>
+      </w:r>
+      <w:commentRangeStart w:id="14"/>
+      <w:r>
+        <w:t xml:space="preserve">Os carros militares de combate utilizados no começo do século XX, foi um avanço na indústria da tecnologia militar e foi criado especificamente para avançar com militares a bordo no meio do fogo inimigo. Ele atendia a demanda para qual foi </w:t>
+      </w:r>
+      <w:r>
+        <w:t>proposto,</w:t>
+      </w:r>
+      <w:r>
+        <w:t xml:space="preserve"> porém com muitas ressalvas, o carro uma ferramenta de guerra muito pesada, o peso era uma perda dentro do campo de batalha, além de pesado o carro militar era lento e a redução na locomoção era um fator de desvantagem enorme. As poucas unidades disponíveis, a complexidade de reposição e os longos ciclos de manutenção fazem do carro de combate um equipamento sem efeito estratégico positivo </w:t>
+      </w:r>
+      <w:commentRangeEnd w:id="14"/>
+      <w:r>
+        <w:rPr>
+          <w:rStyle w:val="Refdecomentrio"/>
+        </w:rPr>
+        <w:commentReference w:id="14"/>
+      </w:r>
+      <w:r>
+        <w:t>(TERRAINE, 1995).</w:t>
+      </w:r>
+    </w:p>
+    <w:p>
+      <w:r>
+        <w:tab/>
+      </w:r>
+      <w:r>
+        <w:t xml:space="preserve">Nos séculos XVII e XVIII, a ciência militar de sítio e fortificação era considerada na prática sujeita a uma ampla gama de elementos de problemas, desgaste, escassez e incerteza. Tal conceito é precisamente definido por </w:t>
+      </w:r>
+      <w:proofErr w:type="spellStart"/>
+      <w:r>
+        <w:t>Clausewitz</w:t>
+      </w:r>
+      <w:proofErr w:type="spellEnd"/>
+      <w:r>
+        <w:t xml:space="preserve"> (1984) como "atrito" (OSTWALD, 2005).</w:t>
+      </w:r>
+    </w:p>
+    <w:p>
+      <w:r>
+        <w:tab/>
+      </w:r>
+      <w:r>
+        <w:t xml:space="preserve">O desenvolvimento tecnológico, historicamente têm mostrado que também é uma luta na busca por tecnologia. Porém a busca por inovação na indústria das armas não é linear e não é focada na indústria militar, é sujeita a diversos tipos de interferências internas ou externas e o desenvolvimento de novas armas não necessariamente quer dizer que elas serão melhores que as armas anteriores. </w:t>
+      </w:r>
+      <w:commentRangeStart w:id="15"/>
+      <w:r>
+        <w:t>Existem muitos relatos de novas armas desenvolvidas fora do ambiente de guerra em diversas culturas que resultam em armas inferiores. No início dos séculos XIX e XX, quando a engenharia naval ganhou novo impulso na produção de navios de guerra, houveram vários casos de projetos extremamente modernos que se mostraram falhas absolutas. Foi um período de grande avanço tecnológico, mas uma grande perda de foco no que era um critério razoável para um navio de guerra: armas maiores que se tornou uma obsessão, muitos navios não conseguiram nem lançar-se no mar. Foi apenas com um desenvolvimento imprudente e sujeito a críticas da Dreadnought, que um equilíbrio de critérios foi estabelecido em termos de alcance, velocidade, poder de fogo e armadura, iniciando assim um período de inovação real. Navios de guerra (O'CONNELL, 1989)</w:t>
+      </w:r>
+      <w:commentRangeEnd w:id="15"/>
+      <w:r>
+        <w:rPr>
+          <w:rStyle w:val="Refdecomentrio"/>
+        </w:rPr>
+        <w:commentReference w:id="15"/>
+      </w:r>
+    </w:p>
+    <w:p>
+      <w:pPr>
+        <w:rPr>
+          <w:color w:val="000000"/>
+        </w:rPr>
+      </w:pPr>
+      <w:r>
+        <w:tab/>
+      </w:r>
+      <w:r>
+        <w:t xml:space="preserve">Historicamente no âmbito social, as inovações militares não atendiam as necessidades táticas das forças militares como no caso de superar a cavalaria na Primeira Guerra Mundial; o uso de metralhadoras no campo de batalha tornou o uso da cavalaria inútil no campo de batalha. Não houve substituto à cavalaria durante a guerra, </w:t>
+      </w:r>
+      <w:r>
+        <w:lastRenderedPageBreak/>
+        <w:t>e outros artigos eram pouco úteis, tal como Trem. Não havia demanda de veículos e isso acabou resultando em baixa locomoção, além disso, o poder de fogo era limitado.</w:t>
+      </w:r>
+      <w:r>
+        <w:rPr>
+          <w:color w:val="FF0000"/>
+        </w:rPr>
+        <w:t xml:space="preserve"> </w:t>
+      </w:r>
+      <w:r>
+        <w:rPr>
+          <w:color w:val="000000"/>
+        </w:rPr>
+        <w:t>Portanto, as operações da Primeira Guerra Mundial, onde havia uma linha de força estagnada em conflito, a cavalaria teve um papel muito mais importante, um exemplo disso foi o caso da cavalaria britânica no teatro de operações palestino e da cavalaria russa no teatro de operações oriental (PHILLIPS, 2002).</w:t>
+      </w:r>
+    </w:p>
+    <w:p>
+      <w:pPr>
+        <w:rPr>
+          <w:color w:val="000000"/>
+        </w:rPr>
+      </w:pPr>
+      <w:r>
+        <w:rPr>
+          <w:color w:val="000000"/>
+        </w:rPr>
+        <w:tab/>
+      </w:r>
+      <w:commentRangeStart w:id="16"/>
+      <w:r>
+        <w:rPr>
+          <w:color w:val="000000"/>
+        </w:rPr>
+        <w:t xml:space="preserve">Do ponto de vista estratégico, a consideração tecnológica é muito específica: o que permite a criação de uma nova arma em termos de concentração, força, operações e </w:t>
+      </w:r>
+      <w:r>
+        <w:t>disponibilidade</w:t>
+      </w:r>
+      <w:r>
+        <w:rPr>
+          <w:color w:val="000000"/>
+        </w:rPr>
+        <w:t>. Em uma campanha ofensiva, por exemplo, se refere não apenas à capacidade tática do armamento, mas também à questão de saber se as quantidades disponíveis conferem o efeito de superioridade no teatro de operações. Não é simplesmente uma correlação absoluta, uma superioridade na escala numérica; também é relativo. Em outras palavras, o novo armamento permite sua alocação e retribuição no teatro de operações para permitir a concentração de força onde é realmente necessário? Se o novo armamento for, por exemplo, um veículo blindado com capacidade tática maior a do oponente, mas com limites de acesso, como combustível ou ciclo de manutenção, é deficiente e será superado sempre que as condições desfavoráveis surgirem. Pode ocorrer de uma dessas deficiências tenham consequências estratégicas definidas de acordo com o local e com quem você luta.</w:t>
+      </w:r>
+      <w:commentRangeEnd w:id="16"/>
+      <w:r>
+        <w:rPr>
+          <w:rStyle w:val="Refdecomentrio"/>
+        </w:rPr>
+        <w:commentReference w:id="16"/>
+      </w:r>
+    </w:p>
+    <w:p/>
+    <w:p>
+      <w:pPr>
+        <w:rPr>
+          <w:b/>
+          <w:color w:val="FF0000"/>
+        </w:rPr>
+      </w:pPr>
+      <w:r>
+        <w:rPr>
+          <w:b/>
+          <w:color w:val="FF0000"/>
+        </w:rPr>
+        <w:t>DISCUÇÕES</w:t>
+      </w:r>
+    </w:p>
+    <w:p>
+      <w:pPr>
+        <w:rPr>
+          <w:b/>
+          <w:color w:val="FF0000"/>
+        </w:rPr>
+      </w:pPr>
+    </w:p>
+    <w:p>
+      <w:pPr>
+        <w:rPr>
+          <w:color w:val="FF0000"/>
+        </w:rPr>
+      </w:pPr>
+      <w:r>
+        <w:rPr>
+          <w:color w:val="FF0000"/>
+        </w:rPr>
+        <w:tab/>
+        <w:t xml:space="preserve">Foi realizado uma pesquisa de campo em um hospital referência de Santos - São Paulo, nos setores de Unidade de Terapia Intensiva </w:t>
+      </w:r>
+      <w:proofErr w:type="spellStart"/>
+      <w:r>
+        <w:rPr>
+          <w:color w:val="FF0000"/>
+        </w:rPr>
+        <w:t>Neo</w:t>
+      </w:r>
+      <w:proofErr w:type="spellEnd"/>
+      <w:r>
+        <w:rPr>
+          <w:color w:val="FF0000"/>
+        </w:rPr>
+        <w:t xml:space="preserve"> Natal e Unidade de Terapia Intensiva Pediátrica. Foram levantados, durante o estudo realizado, os pontos positivos e negativos sobre a utilização do dispositivo de infusão nos referidos setores. Ao todo foram entrevistados no estudo 14 profissionais diretamente envolvidos como manuseio das bombas de infusão, são eles oito enfermeiros e seis técnicos em enfermagem.</w:t>
+      </w:r>
+    </w:p>
+    <w:p>
+      <w:pPr>
+        <w:rPr>
+          <w:color w:val="FF0000"/>
+        </w:rPr>
+      </w:pPr>
+      <w:r>
+        <w:rPr>
+          <w:color w:val="FF0000"/>
+        </w:rPr>
+        <w:tab/>
+        <w:t xml:space="preserve">Segundo eles o principal ponto positivo do uso do dispositivo nas UTIs (unidade de terapia intensiva), tanto </w:t>
+      </w:r>
+      <w:proofErr w:type="spellStart"/>
+      <w:r>
+        <w:rPr>
+          <w:color w:val="FF0000"/>
+        </w:rPr>
+        <w:t>Neo</w:t>
+      </w:r>
+      <w:proofErr w:type="spellEnd"/>
+      <w:r>
+        <w:rPr>
+          <w:color w:val="FF0000"/>
+        </w:rPr>
+        <w:t xml:space="preserve"> Natal como na Pediátrica, é muito eficaz em relação ao quesito precisão, e segundo eles, para manter-se o padrão existe uma manutenção periódica de rotina para o dispositivo; o tempo estimado para manutenção é de três meses.</w:t>
+      </w:r>
+    </w:p>
+    <w:p>
+      <w:pPr>
+        <w:rPr>
+          <w:color w:val="FF0000"/>
+        </w:rPr>
+      </w:pPr>
+      <w:r>
+        <w:rPr>
+          <w:color w:val="FF0000"/>
+        </w:rPr>
         <w:lastRenderedPageBreak/>
         <w:tab/>
-      </w:r>
-      <w:r>
-        <w:t xml:space="preserve">Os carros militares de combate utilizados no começo do século XX, foi um avanço na indústria da tecnologia militar e foi criado especificamente para avançar com militares a bordo no meio do fogo inimigo. Ele atendia a demanda para qual foi </w:t>
-      </w:r>
-      <w:r>
-        <w:t>proposto,</w:t>
-      </w:r>
-      <w:r>
-        <w:t xml:space="preserve"> porém com muitas ressalvas, o carro uma ferramenta de guerra muito pesada, o peso era uma perda dentro do campo de batalha, além de pesado o carro militar era lento e a redução na locomoção era um fator de desvantagem enorme. As poucas unidades disponíveis, a complexidade de reposição e os longos ciclos de manutenção fazem do carro de combate um equipamento sem efeito estratégico positivo (TERRAINE, 1995).</w:t>
-      </w:r>
-    </w:p>
-    <w:p>
-      <w:r>
-        <w:tab/>
-      </w:r>
-      <w:r>
-        <w:t xml:space="preserve">Nos séculos XVII e XVIII, a ciência militar de sítio e fortificação era considerada na prática sujeita a uma ampla gama de elementos de problemas, desgaste, escassez e incerteza. Tal conceito é precisamente definido por </w:t>
-      </w:r>
-      <w:proofErr w:type="spellStart"/>
-      <w:r>
-        <w:t>Clausewitz</w:t>
-      </w:r>
-      <w:proofErr w:type="spellEnd"/>
-      <w:r>
-        <w:t xml:space="preserve"> (1984) como "atrito" (OSTWALD, 2005).</w:t>
-      </w:r>
-    </w:p>
-    <w:p>
-      <w:r>
-        <w:tab/>
-      </w:r>
-      <w:r>
-        <w:t>O desenvolvimento tecnológico, historicamente têm mostrado que também é uma luta na busca por tecnologia. Porém a busca por inovação na indústria das armas não é linear e não é focada na indústria militar, é sujeita a diversos tipos de interferências internas ou externas e o desenvolvimento de novas armas não necessariamente quer dizer que elas serão melhores que as armas anteriores. Existem muitos relatos de novas armas desenvolvidas fora do ambiente de guerra em diversas culturas que resultam em armas inferiores. No início dos séculos XIX e XX, quando a engenharia naval ganhou novo impulso na produção de navios de guerra, houveram vários casos de projetos extremamente modernos que se mostraram falhas absolutas. Foi um período de grande avanço tecnológico, mas uma grande perda de foco no que era um critério razoável para um navio de guerra: armas maiores que se tornou uma obsessão, muitos navios não conseguiram nem lançar-se no mar. Foi apenas com um desenvolvimento imprudente e sujeito a críticas da Dreadnought, que um equilíbrio de critérios foi estabelecido em termos de alcance, velocidade, poder de fogo e armadura, iniciando assim um período de inovação real. Navios de guerra (O'CONNELL, 1989)</w:t>
-      </w:r>
-    </w:p>
-    <w:p>
-      <w:pPr>
-        <w:rPr>
-          <w:color w:val="000000"/>
-        </w:rPr>
-      </w:pPr>
-      <w:r>
-        <w:tab/>
-      </w:r>
-      <w:r>
-        <w:t>Historicamente no âmbito social, as inovações militares não atendiam as necessidades táticas das forças militares como no caso de superar a cavalaria na Primeira Guerra Mundial; o uso de metralhadoras no campo de batalha tornou o uso da cavalaria inútil no campo de batalha. Não houve substituto à cavalaria durante a guerra, e outros artigos eram pouco úteis, tal como Trem. Não havia demanda de veículos e isso acabou resultando em baixa locomoção, além disso, o poder de fogo era limitado.</w:t>
-      </w:r>
-      <w:r>
-        <w:rPr>
-          <w:color w:val="FF0000"/>
-        </w:rPr>
-        <w:t xml:space="preserve"> </w:t>
-      </w:r>
-      <w:r>
-        <w:rPr>
-          <w:color w:val="000000"/>
-        </w:rPr>
-        <w:lastRenderedPageBreak/>
-        <w:t>Portanto, as operações da Primeira Guerra Mundial, onde havia uma linha de força estagnada em conflito, a cavalaria teve um papel muito mais importante, um exemplo disso foi o caso da cavalaria britânica no teatro de operações palestino e da cavalaria russa no teatro de operações oriental (PHILLIPS, 2002).</w:t>
-      </w:r>
-    </w:p>
-    <w:p>
-      <w:pPr>
-        <w:rPr>
-          <w:color w:val="000000"/>
-        </w:rPr>
-      </w:pPr>
-      <w:r>
-        <w:rPr>
-          <w:color w:val="000000"/>
-        </w:rPr>
-        <w:tab/>
-      </w:r>
-      <w:r>
-        <w:rPr>
-          <w:color w:val="000000"/>
-        </w:rPr>
-        <w:t xml:space="preserve">Do ponto de vista estratégico, a consideração tecnológica é muito específica: o que permite a criação de uma nova arma em termos de concentração, força, operações e </w:t>
-      </w:r>
-      <w:r>
-        <w:t>disponibilidade</w:t>
-      </w:r>
-      <w:r>
-        <w:rPr>
-          <w:color w:val="000000"/>
-        </w:rPr>
-        <w:t>. Em uma campanha ofensiva, por exemplo, se refere não apenas à capacidade tática do armamento, mas também à questão de saber se as quantidades disponíveis conferem o efeito de superioridade no teatro de operações. Não é simplesmente uma correlação absoluta, uma superioridade na escala numérica; também é relativo. Em outras palavras, o novo armamento permite sua alocação e retribuição no teatro de operações para permitir a concentração de força onde é realmente necessário? Se o novo armamento for, por exemplo, um veículo blindado com capacidade tática maior a do oponente, mas com limites de acesso, como combustível ou ciclo de manutenção, é deficiente e será superado sempre que as condições desfavoráveis surgirem. Pode ocorrer de uma dessas deficiências tenham consequências estratégicas definidas de acordo com o local e com quem você luta.</w:t>
+        <w:t>Em relação aos pontos negativos apresentados pelos profissionais entrevistados estão, a durabilidade da bateria, caso haja alguma intercorrência na rede elétrica, a mesma terá em torno de 1h de autonomia, outro relato negativo foi que vez ou outra o sistema “trava” e o embolo da seringa não abre ou fecha adequadamente, e por fim segundo os entrevistados efetuar a programação para administrar a medicação na seringa toda vez que necessitar sua utilização é um problema. Em relação ao último ponto negativo apresentado, nos foi apresentado, se for prescrito determinada medicação pelo médico na qual o paciente receberá 60 ml, o dispositivo terá que realizar o ciclo em três etapas, ou seja toda vez que for abastecer a seringa, será aplicado 20ml por vez com isto terá que repetir a programação até completar o ciclo.</w:t>
       </w:r>
     </w:p>
     <w:p/>
@@ -1110,99 +1382,6 @@
           <w:b/>
           <w:color w:val="FF0000"/>
         </w:rPr>
-        <w:t>DISCUÇÕES</w:t>
-      </w:r>
-    </w:p>
-    <w:p>
-      <w:pPr>
-        <w:rPr>
-          <w:color w:val="FF0000"/>
-        </w:rPr>
-      </w:pPr>
-      <w:r>
-        <w:rPr>
-          <w:color w:val="FF0000"/>
-        </w:rPr>
-        <w:tab/>
-        <w:t xml:space="preserve">Foi realizado uma pesquisa de campo em um hospital referência de Santos - São Paulo, nos setores de Unidade de Terapia Intensiva </w:t>
-      </w:r>
-      <w:proofErr w:type="spellStart"/>
-      <w:r>
-        <w:rPr>
-          <w:color w:val="FF0000"/>
-        </w:rPr>
-        <w:t>Neo</w:t>
-      </w:r>
-      <w:proofErr w:type="spellEnd"/>
-      <w:r>
-        <w:rPr>
-          <w:color w:val="FF0000"/>
-        </w:rPr>
-        <w:t xml:space="preserve"> Natal e Unidade de Terapia Intensiva Pediátrica. Foram levantados, durante o estudo realizado, os pontos positivos e negativos sobre a utilização do dispositivo de infusão nos referidos setores. Ao todo foram entrevistados no estudo 14 profissionais diretamente envolvidos como manuseio das bombas de infusão, são eles oito enfermeiros e seis técnicos em enfermagem.</w:t>
-      </w:r>
-    </w:p>
-    <w:p>
-      <w:pPr>
-        <w:rPr>
-          <w:color w:val="FF0000"/>
-        </w:rPr>
-      </w:pPr>
-      <w:r>
-        <w:rPr>
-          <w:color w:val="FF0000"/>
-        </w:rPr>
-        <w:tab/>
-        <w:t xml:space="preserve">Segundo eles o principal ponto positivo do uso do dispositivo nas UTIs (unidade de terapia intensiva), tanto </w:t>
-      </w:r>
-      <w:proofErr w:type="spellStart"/>
-      <w:r>
-        <w:rPr>
-          <w:color w:val="FF0000"/>
-        </w:rPr>
-        <w:t>Neo</w:t>
-      </w:r>
-      <w:proofErr w:type="spellEnd"/>
-      <w:r>
-        <w:rPr>
-          <w:color w:val="FF0000"/>
-        </w:rPr>
-        <w:t xml:space="preserve"> Natal como na Pediátrica, é muito eficaz em relação ao quesito precisão, e segundo eles, para manter-se o padrão existe uma manutenção periódica de rotina para o dispositivo; o tempo estimado para manutenção é de três meses.</w:t>
-      </w:r>
-    </w:p>
-    <w:p>
-      <w:pPr>
-        <w:rPr>
-          <w:color w:val="FF0000"/>
-        </w:rPr>
-      </w:pPr>
-      <w:r>
-        <w:rPr>
-          <w:color w:val="FF0000"/>
-        </w:rPr>
-        <w:tab/>
-        <w:t xml:space="preserve">Em relação aos pontos negativos apresentados pelos profissionais entrevistados estão, a durabilidade da bateria, caso haja alguma intercorrência na rede elétrica, a mesma terá em torno de 1h de autonomia, outro relato negativo foi que vez ou outra o </w:t>
-      </w:r>
-      <w:r>
-        <w:rPr>
-          <w:color w:val="FF0000"/>
-        </w:rPr>
-        <w:lastRenderedPageBreak/>
-        <w:t>sistema “trava” e o embolo da seringa não abre ou fecha adequadamente, e por fim segundo os entrevistados efetuar a programação para administrar a medicação na seringa toda vez que necessitar sua utilização é um problema. Em relação ao último ponto negativo apresentado, nos foi apresentado, se for prescrito determinada medicação pelo médico na qual o paciente receberá 60 ml, o dispositivo terá que realizar o ciclo em três etapas, ou seja toda vez que for abastecer a seringa, será aplicado 20ml por vez com isto terá que repetir a programação até completar o ciclo.</w:t>
-      </w:r>
-    </w:p>
-    <w:p/>
-    <w:p>
-      <w:pPr>
-        <w:rPr>
-          <w:b/>
-          <w:color w:val="FF0000"/>
-        </w:rPr>
-      </w:pPr>
-      <w:r>
-        <w:rPr>
-          <w:b/>
-          <w:color w:val="FF0000"/>
-        </w:rPr>
         <w:t>CONCLUSÕES</w:t>
       </w:r>
     </w:p>
@@ -1212,9 +1391,9 @@
           <w:color w:val="C00000"/>
         </w:rPr>
         <w:sectPr>
-          <w:headerReference w:type="even" r:id="rId11"/>
-          <w:headerReference w:type="default" r:id="rId12"/>
-          <w:footerReference w:type="default" r:id="rId13"/>
+          <w:headerReference w:type="even" r:id="rId12"/>
+          <w:headerReference w:type="default" r:id="rId13"/>
+          <w:footerReference w:type="default" r:id="rId14"/>
           <w:pgSz w:w="11907" w:h="16840"/>
           <w:pgMar w:top="1701" w:right="1134" w:bottom="1531" w:left="1701" w:header="720" w:footer="720" w:gutter="0"/>
           <w:pgNumType w:start="1"/>
@@ -1224,8 +1403,8 @@
           <w:titlePg/>
         </w:sectPr>
       </w:pPr>
-      <w:bookmarkStart w:id="4" w:name="_heading=h.tyjcwt" w:colFirst="0" w:colLast="0"/>
-      <w:bookmarkEnd w:id="4"/>
+      <w:bookmarkStart w:id="17" w:name="_heading=h.tyjcwt" w:colFirst="0" w:colLast="0"/>
+      <w:bookmarkEnd w:id="17"/>
       <w:r>
         <w:rPr>
           <w:color w:val="FF0000"/>
@@ -1269,8 +1448,8 @@
         <w:pStyle w:val="Ttulo"/>
         <w:jc w:val="left"/>
       </w:pPr>
-      <w:bookmarkStart w:id="5" w:name="_heading=h.3dy6vkm" w:colFirst="0" w:colLast="0"/>
-      <w:bookmarkEnd w:id="5"/>
+      <w:bookmarkStart w:id="18" w:name="_heading=h.3dy6vkm" w:colFirst="0" w:colLast="0"/>
+      <w:bookmarkEnd w:id="18"/>
       <w:r>
         <w:lastRenderedPageBreak/>
         <w:t>ReferÊncias</w:t>
@@ -1967,10 +2146,10 @@
       </w:pPr>
     </w:p>
     <w:sectPr>
-      <w:headerReference w:type="default" r:id="rId14"/>
-      <w:footerReference w:type="default" r:id="rId15"/>
-      <w:headerReference w:type="first" r:id="rId16"/>
-      <w:footerReference w:type="first" r:id="rId17"/>
+      <w:headerReference w:type="default" r:id="rId15"/>
+      <w:footerReference w:type="default" r:id="rId16"/>
+      <w:headerReference w:type="first" r:id="rId17"/>
+      <w:footerReference w:type="first" r:id="rId18"/>
       <w:pgSz w:w="11907" w:h="16840"/>
       <w:pgMar w:top="1701" w:right="1134" w:bottom="1531" w:left="1701" w:header="709" w:footer="709" w:gutter="0"/>
       <w:cols w:space="720" w:equalWidth="0">
@@ -1984,7 +2163,129 @@
 
 <file path=word/comments.xml><?xml version="1.0" encoding="utf-8"?>
 <w:comments xmlns:wpc="http://schemas.microsoft.com/office/word/2010/wordprocessingCanvas" xmlns:cx="http://schemas.microsoft.com/office/drawing/2014/chartex" xmlns:cx1="http://schemas.microsoft.com/office/drawing/2015/9/8/chartex" xmlns:cx2="http://schemas.microsoft.com/office/drawing/2015/10/21/chartex" xmlns:cx3="http://schemas.microsoft.com/office/drawing/2016/5/9/chartex" xmlns:cx4="http://schemas.microsoft.com/office/drawing/2016/5/10/chartex" xmlns:cx5="http://schemas.microsoft.com/office/drawing/2016/5/11/chartex" xmlns:cx6="http://schemas.microsoft.com/office/drawing/2016/5/12/chartex" xmlns:cx7="http://schemas.microsoft.com/office/drawing/2016/5/13/chartex" xmlns:cx8="http://schemas.microsoft.com/office/drawing/2016/5/14/chartex" xmlns:mc="http://schemas.openxmlformats.org/markup-compatibility/2006" xmlns:aink="http://schemas.microsoft.com/office/drawing/2016/ink" xmlns:am3d="http://schemas.microsoft.com/office/drawing/2017/model3d" xmlns:o="urn:schemas-microsoft-com:office:office" xmlns:r="http://schemas.openxmlformats.org/officeDocument/2006/relationships" xmlns:m="http://schemas.openxmlformats.org/officeDocument/2006/math" xmlns:v="urn:schemas-microsoft-com:vml" xmlns:wp14="http://schemas.microsoft.com/office/word/2010/wordprocessingDrawing" xmlns:wp="http://schemas.openxmlformats.org/drawingml/2006/wordprocessingDrawing" xmlns:w10="urn:schemas-microsoft-com:office:word" xmlns:w="http://schemas.openxmlformats.org/wordprocessingml/2006/main" xmlns:w14="http://schemas.microsoft.com/office/word/2010/wordml" xmlns:w15="http://schemas.microsoft.com/office/word/2012/wordml" xmlns:w16cex="http://schemas.microsoft.com/office/word/2018/wordml/cex" xmlns:w16cid="http://schemas.microsoft.com/office/word/2016/wordml/cid" xmlns:w16="http://schemas.microsoft.com/office/word/2018/wordml" xmlns:w16se="http://schemas.microsoft.com/office/word/2015/wordml/symex" xmlns:wpg="http://schemas.microsoft.com/office/word/2010/wordprocessingGroup" xmlns:wpi="http://schemas.microsoft.com/office/word/2010/wordprocessingInk" xmlns:wne="http://schemas.microsoft.com/office/word/2006/wordml" xmlns:wps="http://schemas.microsoft.com/office/word/2010/wordprocessingShape" mc:Ignorable="w14 w15 w16se w16cid w16 w16cex wp14">
-  <w:comment w:id="3" w:author="Alessandro dos Santos" w:date="2020-05-02T12:38:00Z" w:initials="">
+  <w:comment w:id="2" w:author="Alessandro dos Santos" w:date="2020-09-20T13:48:00Z" w:initials="AdS">
+    <w:p>
+      <w:pPr>
+        <w:pStyle w:val="Textodecomentrio"/>
+      </w:pPr>
+      <w:r>
+        <w:rPr>
+          <w:rStyle w:val="Refdecomentrio"/>
+        </w:rPr>
+        <w:annotationRef/>
+      </w:r>
+      <w:r>
+        <w:t xml:space="preserve">Neste </w:t>
+      </w:r>
+      <w:proofErr w:type="spellStart"/>
+      <w:r>
+        <w:t>cap</w:t>
+      </w:r>
+      <w:proofErr w:type="spellEnd"/>
+      <w:r>
+        <w:t xml:space="preserve"> </w:t>
+      </w:r>
+      <w:proofErr w:type="spellStart"/>
+      <w:r>
+        <w:t>nos</w:t>
+      </w:r>
+      <w:proofErr w:type="spellEnd"/>
+      <w:r>
+        <w:t xml:space="preserve"> tentamos resumidamente informar foi a evolução da proteção e a evolução da comunicação no meio militar. OBS: Mudar para a introdução.</w:t>
+      </w:r>
+    </w:p>
+  </w:comment>
+  <w:comment w:id="3" w:author="Alessandro dos Santos" w:date="2020-09-20T11:29:00Z" w:initials="AdS">
+    <w:p>
+      <w:pPr>
+        <w:pStyle w:val="Textodecomentrio"/>
+        <w:rPr>
+          <w:rStyle w:val="Refdecomentrio"/>
+        </w:rPr>
+      </w:pPr>
+      <w:r>
+        <w:rPr>
+          <w:rStyle w:val="Refdecomentrio"/>
+        </w:rPr>
+        <w:annotationRef/>
+      </w:r>
+      <w:r>
+        <w:rPr>
+          <w:rStyle w:val="Refdecomentrio"/>
+        </w:rPr>
+        <w:t>Este Trecho demonstra que devido a falta de tecnologias para mensurar o ganho que as tecnologias trouxeram neste período, falta referenciar qual período</w:t>
+      </w:r>
+    </w:p>
+    <w:p>
+      <w:pPr>
+        <w:pStyle w:val="Textodecomentrio"/>
+      </w:pPr>
+      <w:r>
+        <w:rPr>
+          <w:rStyle w:val="Refdecomentrio"/>
+        </w:rPr>
+        <w:t>(O período era todas as guerras anteriores ao século 17. Todos eventos que antecederam a era renascentista).</w:t>
+      </w:r>
+    </w:p>
+  </w:comment>
+  <w:comment w:id="4" w:author="Alessandro dos Santos" w:date="2020-09-20T11:50:00Z" w:initials="AdS">
+    <w:p>
+      <w:pPr>
+        <w:pStyle w:val="Textodecomentrio"/>
+      </w:pPr>
+      <w:r>
+        <w:rPr>
+          <w:rStyle w:val="Refdecomentrio"/>
+        </w:rPr>
+        <w:annotationRef/>
+      </w:r>
+      <w:r>
+        <w:t xml:space="preserve">Podemos observar que devido aos esforços que os militares empregaram na era renascentista para recolhimento de impostos proporcionou a coleta de mais informações sobre a contribuição que as guerras tinham na evolução das </w:t>
+      </w:r>
+      <w:proofErr w:type="spellStart"/>
+      <w:r>
+        <w:t>tecniologias</w:t>
+      </w:r>
+      <w:proofErr w:type="spellEnd"/>
+      <w:r>
+        <w:t>. Inclusive. Inclusive nesta paragrafo podemos afirmar que a revolução industrial teve ganhos com isso</w:t>
+      </w:r>
+    </w:p>
+  </w:comment>
+  <w:comment w:id="5" w:author="Alessandro dos Santos" w:date="2020-09-20T14:05:00Z" w:initials="AdS">
+    <w:p>
+      <w:pPr>
+        <w:pStyle w:val="Textodecomentrio"/>
+      </w:pPr>
+      <w:r>
+        <w:rPr>
+          <w:rStyle w:val="Refdecomentrio"/>
+        </w:rPr>
+        <w:annotationRef/>
+      </w:r>
+      <w:r>
+        <w:t xml:space="preserve">Neste paragrafo podemos notas que a necessidade de estar </w:t>
+      </w:r>
+      <w:proofErr w:type="spellStart"/>
+      <w:r>
+        <w:t>a</w:t>
+      </w:r>
+      <w:proofErr w:type="spellEnd"/>
+      <w:r>
+        <w:t xml:space="preserve"> frente </w:t>
+      </w:r>
+      <w:r>
+        <w:t>tecnologicamente</w:t>
+      </w:r>
+      <w:r>
+        <w:t xml:space="preserve"> das outras nações se tornava cada vez mais uma necessidade muito grande para uma nação ser considerada</w:t>
+      </w:r>
+      <w:r>
+        <w:t>s como nações tecnologicamente desenvolvidas.</w:t>
+      </w:r>
+    </w:p>
+  </w:comment>
+  <w:comment w:id="6" w:author="Alessandro dos Santos" w:date="2020-05-02T12:38:00Z" w:initials="">
     <w:p>
       <w:pPr>
         <w:widowControl w:val="0"/>
@@ -2013,18 +2314,280 @@
       </w:r>
     </w:p>
   </w:comment>
+  <w:comment w:id="7" w:author="Alessandro dos Santos" w:date="2020-09-20T14:10:00Z" w:initials="AdS">
+    <w:p>
+      <w:pPr>
+        <w:pStyle w:val="Textodecomentrio"/>
+      </w:pPr>
+      <w:r>
+        <w:rPr>
+          <w:rStyle w:val="Refdecomentrio"/>
+        </w:rPr>
+        <w:annotationRef/>
+      </w:r>
+      <w:r>
+        <w:t>Aqui vemos um pouco da corrida armamentista e a rivalidade que as agências de inteligência russas e americanas tinha, na corrida espacial.</w:t>
+      </w:r>
+    </w:p>
+  </w:comment>
+  <w:comment w:id="8" w:author="Alessandro dos Santos" w:date="2020-09-20T14:20:00Z" w:initials="AdS">
+    <w:p>
+      <w:pPr>
+        <w:pStyle w:val="Textodecomentrio"/>
+      </w:pPr>
+      <w:r>
+        <w:rPr>
+          <w:rStyle w:val="Refdecomentrio"/>
+        </w:rPr>
+        <w:annotationRef/>
+      </w:r>
+      <w:r>
+        <w:t>A Segunda guerra mundial foi vista como um marco para a evolução das tecnologias.</w:t>
+      </w:r>
+      <w:r>
+        <w:t xml:space="preserve"> Foi neste período da história que temos relatos do desenvolvimento de maquinas sofisticadas com alto poder de processamento de dados para ajudar na defesa do estado americano. Este paragrafo também e o desenvolvimento do motivo pela qual a guerra ajudou na evolução das tecnologias.</w:t>
+      </w:r>
+      <w:r>
+        <w:t xml:space="preserve"> Um dos pontos </w:t>
+      </w:r>
+      <w:r>
+        <w:t>destes parágrafos apontados</w:t>
+      </w:r>
+      <w:r>
+        <w:t xml:space="preserve"> foi a necessidade de proteção dos meios de comunicação em caso de guerra.</w:t>
+      </w:r>
+    </w:p>
+  </w:comment>
+  <w:comment w:id="9" w:author="Alessandro dos Santos" w:date="2020-09-20T14:30:00Z" w:initials="AdS">
+    <w:p>
+      <w:pPr>
+        <w:pStyle w:val="Textodecomentrio"/>
+      </w:pPr>
+      <w:r>
+        <w:rPr>
+          <w:rStyle w:val="Refdecomentrio"/>
+        </w:rPr>
+        <w:annotationRef/>
+      </w:r>
+    </w:p>
+  </w:comment>
+  <w:comment w:id="10" w:author="Alessandro dos Santos" w:date="2020-09-20T14:43:00Z" w:initials="AdS">
+    <w:p>
+      <w:pPr>
+        <w:pStyle w:val="Textodecomentrio"/>
+      </w:pPr>
+      <w:r>
+        <w:rPr>
+          <w:rStyle w:val="Refdecomentrio"/>
+        </w:rPr>
+        <w:annotationRef/>
+      </w:r>
+      <w:r>
+        <w:t>Vemos algumas coisas como o Sito projeto Charles que ficava localizado no MIT, veremos também um pouco um projeto da época SAGE que foi iniciado logo após a explosão da primeira bomba de hidrogênio</w:t>
+      </w:r>
+      <w:r>
+        <w:t xml:space="preserve"> e outros órgãos com contribuições significativas</w:t>
+      </w:r>
+      <w:r>
+        <w:t>, veremos alguns dos benefícios que o projeto trouxe para a época.</w:t>
+      </w:r>
+    </w:p>
+  </w:comment>
+  <w:comment w:id="11" w:author="Alessandro dos Santos" w:date="2020-09-20T15:33:00Z" w:initials="AdS">
+    <w:p>
+      <w:pPr>
+        <w:pStyle w:val="Textodecomentrio"/>
+      </w:pPr>
+      <w:r>
+        <w:rPr>
+          <w:rStyle w:val="Refdecomentrio"/>
+        </w:rPr>
+        <w:annotationRef/>
+      </w:r>
+      <w:r>
+        <w:t>A NET foi criada como uma reposta de mercado a outras redes que já tinham no mercado, porem eram redes privadas e cada uma com o seu tipo de linguagem diferente</w:t>
+      </w:r>
+      <w:r>
+        <w:t xml:space="preserve">, a proposta era ser uma rede diferente das outras, </w:t>
+      </w:r>
+      <w:r>
+        <w:t>e veremos qual era a influência dos militares nesta rede.</w:t>
+      </w:r>
+    </w:p>
+  </w:comment>
+  <w:comment w:id="12" w:author="Alessandro dos Santos" w:date="2020-09-20T15:59:00Z" w:initials="AdS">
+    <w:p>
+      <w:pPr>
+        <w:pStyle w:val="Textodecomentrio"/>
+      </w:pPr>
+      <w:r>
+        <w:rPr>
+          <w:rStyle w:val="Refdecomentrio"/>
+        </w:rPr>
+        <w:annotationRef/>
+      </w:r>
+      <w:r>
+        <w:t xml:space="preserve">Sobre as incertezas que se gera ao criar um novo equipamento militar, também </w:t>
+      </w:r>
+      <w:proofErr w:type="gramStart"/>
+      <w:r>
+        <w:t>fala-se</w:t>
+      </w:r>
+      <w:proofErr w:type="gramEnd"/>
+      <w:r>
+        <w:t xml:space="preserve"> que a indústria militar ser menor dinâmicas que as corporações privadas. A Contribuição das grandes corporações no desenvolvimento de tecnologia militar.</w:t>
+      </w:r>
+    </w:p>
+  </w:comment>
+  <w:comment w:id="13" w:author="Alessandro dos Santos" w:date="2020-09-20T16:09:00Z" w:initials="AdS">
+    <w:p>
+      <w:pPr>
+        <w:pStyle w:val="Textodecomentrio"/>
+      </w:pPr>
+      <w:r>
+        <w:rPr>
+          <w:rStyle w:val="Refdecomentrio"/>
+        </w:rPr>
+        <w:annotationRef/>
+      </w:r>
+      <w:r>
+        <w:t>Nesta paragrafo fala-se da eficácia do uso de diversos tipos de armas no campo de guerra. O uso continuo dos arcos era mais eficaz que os mosquetes utilizados pelos ingleses nas guerras</w:t>
+      </w:r>
+    </w:p>
+  </w:comment>
+  <w:comment w:id="14" w:author="Alessandro dos Santos" w:date="2020-09-20T16:12:00Z" w:initials="AdS">
+    <w:p>
+      <w:pPr>
+        <w:pStyle w:val="Textodecomentrio"/>
+      </w:pPr>
+      <w:r>
+        <w:rPr>
+          <w:rStyle w:val="Refdecomentrio"/>
+        </w:rPr>
+        <w:annotationRef/>
+      </w:r>
+      <w:r>
+        <w:t xml:space="preserve">As vezes um equipamento melhor nem sempre e o melhor no campo de guerra. Os carros militares pesados serviam ao seu </w:t>
+      </w:r>
+      <w:proofErr w:type="gramStart"/>
+      <w:r>
+        <w:t>proposito</w:t>
+      </w:r>
+      <w:proofErr w:type="gramEnd"/>
+      <w:r>
+        <w:t xml:space="preserve"> mas não eram a arma mas eficaz no campo de guerra, Devido ao seu peso</w:t>
+      </w:r>
+    </w:p>
+  </w:comment>
+  <w:comment w:id="15" w:author="Alessandro dos Santos" w:date="2020-09-20T16:37:00Z" w:initials="AdS">
+    <w:p>
+      <w:pPr>
+        <w:pStyle w:val="Textodecomentrio"/>
+      </w:pPr>
+      <w:r>
+        <w:rPr>
+          <w:rStyle w:val="Refdecomentrio"/>
+        </w:rPr>
+        <w:annotationRef/>
+      </w:r>
+      <w:r>
+        <w:t>Nem sempre tecnologias novas e significado de que ela será melhor que a anterior. A euforia pelo desenvolvimento de armas maiores e melhores também gerou alguns contratempos, neste paragrafo veremos que alguns navios em busca de melhorias não chegavam nem sair do solo</w:t>
+      </w:r>
+    </w:p>
+  </w:comment>
+  <w:comment w:id="16" w:author="Alessandro dos Santos" w:date="2020-09-20T16:44:00Z" w:initials="AdS">
+    <w:p>
+      <w:pPr>
+        <w:pStyle w:val="Textodecomentrio"/>
+      </w:pPr>
+      <w:r>
+        <w:rPr>
+          <w:rStyle w:val="Refdecomentrio"/>
+        </w:rPr>
+        <w:annotationRef/>
+      </w:r>
+      <w:r>
+        <w:t xml:space="preserve">Muitos elementos são considerados taticamente como sinônimo de vitória, porem a estratégia utilizada nem sempre deve ser empregada a uma arma superior </w:t>
+      </w:r>
+      <w:proofErr w:type="gramStart"/>
+      <w:r>
+        <w:t>a</w:t>
+      </w:r>
+      <w:proofErr w:type="gramEnd"/>
+      <w:r>
+        <w:t xml:space="preserve"> do adversário se a sua usabilidade no campo de guerra não for plausível. Como o exemplo dado no texto de um carro blindado que não tem acessibilidade a um certo tempo de terreno aonde a batalha </w:t>
+      </w:r>
+      <w:proofErr w:type="spellStart"/>
+      <w:proofErr w:type="gramStart"/>
+      <w:r>
+        <w:t>esta</w:t>
+      </w:r>
+      <w:proofErr w:type="spellEnd"/>
+      <w:proofErr w:type="gramEnd"/>
+      <w:r>
+        <w:t xml:space="preserve"> sendo travada.</w:t>
+      </w:r>
+    </w:p>
+  </w:comment>
 </w:comments>
 </file>
 
 <file path=word/commentsExtended.xml><?xml version="1.0" encoding="utf-8"?>
 <w15:commentsEx xmlns:wpc="http://schemas.microsoft.com/office/word/2010/wordprocessingCanvas" xmlns:cx="http://schemas.microsoft.com/office/drawing/2014/chartex" xmlns:cx1="http://schemas.microsoft.com/office/drawing/2015/9/8/chartex" xmlns:cx2="http://schemas.microsoft.com/office/drawing/2015/10/21/chartex" xmlns:cx3="http://schemas.microsoft.com/office/drawing/2016/5/9/chartex" xmlns:cx4="http://schemas.microsoft.com/office/drawing/2016/5/10/chartex" xmlns:cx5="http://schemas.microsoft.com/office/drawing/2016/5/11/chartex" xmlns:cx6="http://schemas.microsoft.com/office/drawing/2016/5/12/chartex" xmlns:cx7="http://schemas.microsoft.com/office/drawing/2016/5/13/chartex" xmlns:cx8="http://schemas.microsoft.com/office/drawing/2016/5/14/chartex" xmlns:mc="http://schemas.openxmlformats.org/markup-compatibility/2006" xmlns:aink="http://schemas.microsoft.com/office/drawing/2016/ink" xmlns:am3d="http://schemas.microsoft.com/office/drawing/2017/model3d" xmlns:o="urn:schemas-microsoft-com:office:office" xmlns:r="http://schemas.openxmlformats.org/officeDocument/2006/relationships" xmlns:m="http://schemas.openxmlformats.org/officeDocument/2006/math" xmlns:v="urn:schemas-microsoft-com:vml" xmlns:wp14="http://schemas.microsoft.com/office/word/2010/wordprocessingDrawing" xmlns:wp="http://schemas.openxmlformats.org/drawingml/2006/wordprocessingDrawing" xmlns:w10="urn:schemas-microsoft-com:office:word" xmlns:w="http://schemas.openxmlformats.org/wordprocessingml/2006/main" xmlns:w14="http://schemas.microsoft.com/office/word/2010/wordml" xmlns:w15="http://schemas.microsoft.com/office/word/2012/wordml" xmlns:w16cex="http://schemas.microsoft.com/office/word/2018/wordml/cex" xmlns:w16cid="http://schemas.microsoft.com/office/word/2016/wordml/cid" xmlns:w16="http://schemas.microsoft.com/office/word/2018/wordml" xmlns:w16se="http://schemas.microsoft.com/office/word/2015/wordml/symex" xmlns:wpg="http://schemas.microsoft.com/office/word/2010/wordprocessingGroup" xmlns:wpi="http://schemas.microsoft.com/office/word/2010/wordprocessingInk" xmlns:wne="http://schemas.microsoft.com/office/word/2006/wordml" xmlns:wps="http://schemas.microsoft.com/office/word/2010/wordprocessingShape" mc:Ignorable="w14 w15 w16se w16cid w16 w16cex wp14">
-  <w15:commentEx w15:paraId="00000084" w15:done="0"/>
+  <w15:commentEx w15:paraId="76194C6B" w15:done="0"/>
+  <w15:commentEx w15:paraId="43A54C08" w15:done="0"/>
+  <w15:commentEx w15:paraId="2F1F46DE" w15:done="0"/>
+  <w15:commentEx w15:paraId="5EF87447" w15:done="0"/>
+  <w15:commentEx w15:paraId="00000084" w15:done="1"/>
+  <w15:commentEx w15:paraId="394F65A6" w15:done="0"/>
+  <w15:commentEx w15:paraId="2D11C54D" w15:done="0"/>
+  <w15:commentEx w15:paraId="6982B139" w15:done="0"/>
+  <w15:commentEx w15:paraId="2CABBD2E" w15:done="0"/>
+  <w15:commentEx w15:paraId="4C8310D9" w15:done="0"/>
+  <w15:commentEx w15:paraId="26AEA223" w15:done="0"/>
+  <w15:commentEx w15:paraId="2EA8A13A" w15:done="0"/>
+  <w15:commentEx w15:paraId="79AE6B80" w15:done="0"/>
+  <w15:commentEx w15:paraId="45E6356E" w15:done="0"/>
+  <w15:commentEx w15:paraId="3108C3BA" w15:done="0"/>
 </w15:commentsEx>
+</file>
+
+<file path=word/commentsExtensible.xml><?xml version="1.0" encoding="utf-8"?>
+<w16cex:commentsExtensible xmlns:wpc="http://schemas.microsoft.com/office/word/2010/wordprocessingCanvas" xmlns:cx="http://schemas.microsoft.com/office/drawing/2014/chartex" xmlns:cx1="http://schemas.microsoft.com/office/drawing/2015/9/8/chartex" xmlns:cx2="http://schemas.microsoft.com/office/drawing/2015/10/21/chartex" xmlns:cx3="http://schemas.microsoft.com/office/drawing/2016/5/9/chartex" xmlns:cx4="http://schemas.microsoft.com/office/drawing/2016/5/10/chartex" xmlns:cx5="http://schemas.microsoft.com/office/drawing/2016/5/11/chartex" xmlns:cx6="http://schemas.microsoft.com/office/drawing/2016/5/12/chartex" xmlns:cx7="http://schemas.microsoft.com/office/drawing/2016/5/13/chartex" xmlns:cx8="http://schemas.microsoft.com/office/drawing/2016/5/14/chartex" xmlns:mc="http://schemas.openxmlformats.org/markup-compatibility/2006" xmlns:aink="http://schemas.microsoft.com/office/drawing/2016/ink" xmlns:am3d="http://schemas.microsoft.com/office/drawing/2017/model3d" xmlns:o="urn:schemas-microsoft-com:office:office" xmlns:r="http://schemas.openxmlformats.org/officeDocument/2006/relationships" xmlns:m="http://schemas.openxmlformats.org/officeDocument/2006/math" xmlns:v="urn:schemas-microsoft-com:vml" xmlns:wp14="http://schemas.microsoft.com/office/word/2010/wordprocessingDrawing" xmlns:wp="http://schemas.openxmlformats.org/drawingml/2006/wordprocessingDrawing" xmlns:w10="urn:schemas-microsoft-com:office:word" xmlns:w="http://schemas.openxmlformats.org/wordprocessingml/2006/main" xmlns:w14="http://schemas.microsoft.com/office/word/2010/wordml" xmlns:w15="http://schemas.microsoft.com/office/word/2012/wordml" xmlns:w16cex="http://schemas.microsoft.com/office/word/2018/wordml/cex" xmlns:w16cid="http://schemas.microsoft.com/office/word/2016/wordml/cid" xmlns:w16="http://schemas.microsoft.com/office/word/2018/wordml" xmlns:w16se="http://schemas.microsoft.com/office/word/2015/wordml/symex" xmlns:wpg="http://schemas.microsoft.com/office/word/2010/wordprocessingGroup" xmlns:wpi="http://schemas.microsoft.com/office/word/2010/wordprocessingInk" xmlns:wne="http://schemas.microsoft.com/office/word/2006/wordml" xmlns:wps="http://schemas.microsoft.com/office/word/2010/wordprocessingShape" mc:Ignorable="w14 w15 w16se w16cid w16 w16cex wp14">
+  <w16cex:commentExtensible w16cex:durableId="2311F94C" w16cex:dateUtc="2020-09-20T20:48:00Z"/>
+  <w16cex:commentExtensible w16cex:durableId="2311BBA1" w16cex:dateUtc="2020-09-20T18:29:00Z"/>
+  <w16cex:commentExtensible w16cex:durableId="2311C0A0" w16cex:dateUtc="2020-09-20T18:50:00Z"/>
+  <w16cex:commentExtensible w16cex:durableId="2311E046" w16cex:dateUtc="2020-09-20T21:05:00Z"/>
+  <w16cex:commentExtensible w16cex:durableId="2311E169" w16cex:dateUtc="2020-09-20T21:10:00Z"/>
+  <w16cex:commentExtensible w16cex:durableId="2311E3A3" w16cex:dateUtc="2020-09-20T21:20:00Z"/>
+  <w16cex:commentExtensible w16cex:durableId="2311E617" w16cex:dateUtc="2020-09-20T21:30:00Z"/>
+  <w16cex:commentExtensible w16cex:durableId="2311E926" w16cex:dateUtc="2020-09-20T21:43:00Z"/>
+  <w16cex:commentExtensible w16cex:durableId="2311F4B0" w16cex:dateUtc="2020-09-20T22:33:00Z"/>
+  <w16cex:commentExtensible w16cex:durableId="2311FAF6" w16cex:dateUtc="2020-09-20T22:59:00Z"/>
+  <w16cex:commentExtensible w16cex:durableId="2311FD4B" w16cex:dateUtc="2020-09-20T23:09:00Z"/>
+  <w16cex:commentExtensible w16cex:durableId="2311FDFB" w16cex:dateUtc="2020-09-20T23:12:00Z"/>
+  <w16cex:commentExtensible w16cex:durableId="231203DE" w16cex:dateUtc="2020-09-20T23:37:00Z"/>
+  <w16cex:commentExtensible w16cex:durableId="23120571" w16cex:dateUtc="2020-09-20T23:44:00Z"/>
+</w16cex:commentsExtensible>
 </file>
 
 <file path=word/commentsIds.xml><?xml version="1.0" encoding="utf-8"?>
 <w16cid:commentsIds xmlns:wpc="http://schemas.microsoft.com/office/word/2010/wordprocessingCanvas" xmlns:cx="http://schemas.microsoft.com/office/drawing/2014/chartex" xmlns:cx1="http://schemas.microsoft.com/office/drawing/2015/9/8/chartex" xmlns:cx2="http://schemas.microsoft.com/office/drawing/2015/10/21/chartex" xmlns:cx3="http://schemas.microsoft.com/office/drawing/2016/5/9/chartex" xmlns:cx4="http://schemas.microsoft.com/office/drawing/2016/5/10/chartex" xmlns:cx5="http://schemas.microsoft.com/office/drawing/2016/5/11/chartex" xmlns:cx6="http://schemas.microsoft.com/office/drawing/2016/5/12/chartex" xmlns:cx7="http://schemas.microsoft.com/office/drawing/2016/5/13/chartex" xmlns:cx8="http://schemas.microsoft.com/office/drawing/2016/5/14/chartex" xmlns:mc="http://schemas.openxmlformats.org/markup-compatibility/2006" xmlns:aink="http://schemas.microsoft.com/office/drawing/2016/ink" xmlns:am3d="http://schemas.microsoft.com/office/drawing/2017/model3d" xmlns:o="urn:schemas-microsoft-com:office:office" xmlns:r="http://schemas.openxmlformats.org/officeDocument/2006/relationships" xmlns:m="http://schemas.openxmlformats.org/officeDocument/2006/math" xmlns:v="urn:schemas-microsoft-com:vml" xmlns:wp14="http://schemas.microsoft.com/office/word/2010/wordprocessingDrawing" xmlns:wp="http://schemas.openxmlformats.org/drawingml/2006/wordprocessingDrawing" xmlns:w10="urn:schemas-microsoft-com:office:word" xmlns:w="http://schemas.openxmlformats.org/wordprocessingml/2006/main" xmlns:w14="http://schemas.microsoft.com/office/word/2010/wordml" xmlns:w15="http://schemas.microsoft.com/office/word/2012/wordml" xmlns:w16cex="http://schemas.microsoft.com/office/word/2018/wordml/cex" xmlns:w16cid="http://schemas.microsoft.com/office/word/2016/wordml/cid" xmlns:w16="http://schemas.microsoft.com/office/word/2018/wordml" xmlns:w16se="http://schemas.microsoft.com/office/word/2015/wordml/symex" xmlns:wpg="http://schemas.microsoft.com/office/word/2010/wordprocessingGroup" xmlns:wpi="http://schemas.microsoft.com/office/word/2010/wordprocessingInk" xmlns:wne="http://schemas.microsoft.com/office/word/2006/wordml" xmlns:wps="http://schemas.microsoft.com/office/word/2010/wordprocessingShape" mc:Ignorable="w14 w15 w16se w16cid w16 w16cex wp14">
+  <w16cid:commentId w16cid:paraId="76194C6B" w16cid:durableId="2311F94C"/>
+  <w16cid:commentId w16cid:paraId="43A54C08" w16cid:durableId="2311BBA1"/>
+  <w16cid:commentId w16cid:paraId="2F1F46DE" w16cid:durableId="2311C0A0"/>
+  <w16cid:commentId w16cid:paraId="5EF87447" w16cid:durableId="2311E046"/>
   <w16cid:commentId w16cid:paraId="00000084" w16cid:durableId="230B7C6C"/>
+  <w16cid:commentId w16cid:paraId="394F65A6" w16cid:durableId="2311E169"/>
+  <w16cid:commentId w16cid:paraId="2D11C54D" w16cid:durableId="2311E3A3"/>
+  <w16cid:commentId w16cid:paraId="6982B139" w16cid:durableId="2311E617"/>
+  <w16cid:commentId w16cid:paraId="2CABBD2E" w16cid:durableId="2311E926"/>
+  <w16cid:commentId w16cid:paraId="4C8310D9" w16cid:durableId="2311F4B0"/>
+  <w16cid:commentId w16cid:paraId="26AEA223" w16cid:durableId="2311FAF6"/>
+  <w16cid:commentId w16cid:paraId="2EA8A13A" w16cid:durableId="2311FD4B"/>
+  <w16cid:commentId w16cid:paraId="79AE6B80" w16cid:durableId="2311FDFB"/>
+  <w16cid:commentId w16cid:paraId="45E6356E" w16cid:durableId="231203DE"/>
+  <w16cid:commentId w16cid:paraId="3108C3BA" w16cid:durableId="23120571"/>
 </w16cid:commentsIds>
 </file>
 

</xml_diff>